<commit_message>
'v3.20.12'. Update doc files.
</commit_message>
<xml_diff>
--- a/docs/clientServer.docx
+++ b/docs/clientServer.docx
@@ -235,7 +235,31 @@
             <w:sz w:val="20"/>
             <w:szCs w:val="20"/>
           </w:rPr>
-          <w:t>https://github.com/sgarrow/sockets</w:t>
+          <w:t>https://github.com/sga</w:t>
+        </w:r>
+        <w:r>
+          <w:rPr>
+            <w:rStyle w:val="Hyperlink"/>
+            <w:rFonts w:ascii="Verdana" w:hAnsi="Verdana"/>
+            <w:b/>
+            <w:bCs/>
+            <w:color w:val="153D63" w:themeColor="text2" w:themeTint="E6"/>
+            <w:sz w:val="20"/>
+            <w:szCs w:val="20"/>
+          </w:rPr>
+          <w:t>r</w:t>
+        </w:r>
+        <w:r>
+          <w:rPr>
+            <w:rStyle w:val="Hyperlink"/>
+            <w:rFonts w:ascii="Verdana" w:hAnsi="Verdana"/>
+            <w:b/>
+            <w:bCs/>
+            <w:color w:val="153D63" w:themeColor="text2" w:themeTint="E6"/>
+            <w:sz w:val="20"/>
+            <w:szCs w:val="20"/>
+          </w:rPr>
+          <w:t>row/sprinkler2</w:t>
         </w:r>
       </w:hyperlink>
     </w:p>
@@ -2608,6 +2632,7 @@
     </w:p>
     <w:p>
       <w:pPr>
+        <w:spacing w:after="240"/>
         <w:jc w:val="center"/>
         <w:rPr>
           <w:rFonts w:ascii="Verdana" w:hAnsi="Verdana"/>
@@ -2662,6 +2687,55 @@
             </a:graphic>
           </wp:inline>
         </w:drawing>
+      </w:r>
+    </w:p>
+    <w:p>
+      <w:pPr>
+        <w:spacing w:before="120" w:after="120"/>
+        <w:rPr>
+          <w:rFonts w:ascii="Verdana" w:hAnsi="Verdana"/>
+          <w:b/>
+          <w:bCs/>
+          <w:sz w:val="20"/>
+          <w:szCs w:val="20"/>
+          <w:u w:val="single"/>
+        </w:rPr>
+      </w:pPr>
+      <w:r>
+        <w:rPr>
+          <w:rFonts w:ascii="Verdana" w:hAnsi="Verdana"/>
+          <w:b/>
+          <w:bCs/>
+          <w:sz w:val="20"/>
+          <w:szCs w:val="20"/>
+          <w:u w:val="single"/>
+        </w:rPr>
+        <w:t>EXPLANATORY FIGURES</w:t>
+      </w:r>
+    </w:p>
+    <w:p>
+      <w:pPr>
+        <w:rPr>
+          <w:rFonts w:ascii="Verdana" w:hAnsi="Verdana"/>
+          <w:sz w:val="20"/>
+          <w:szCs w:val="20"/>
+        </w:rPr>
+      </w:pPr>
+      <w:r>
+        <w:rPr>
+          <w:rFonts w:ascii="Verdana" w:hAnsi="Verdana"/>
+          <w:sz w:val="20"/>
+          <w:szCs w:val="20"/>
+        </w:rPr>
+        <w:t xml:space="preserve">Figures 1 and 2 illustrate the various connection types and the functional call tree, respectably.  This client-server architecture was used in the design of a Raspberry Pi sprinkler controller and a functional block diagram and a wiring diagram </w:t>
+      </w:r>
+      <w:r>
+        <w:rPr>
+          <w:rFonts w:ascii="Verdana" w:hAnsi="Verdana"/>
+          <w:sz w:val="20"/>
+          <w:szCs w:val="20"/>
+        </w:rPr>
+        <w:t>for that are provided in figures 3 and 4.</w:t>
       </w:r>
     </w:p>
     <w:p>
@@ -2745,6 +2819,14 @@
           <w:sz w:val="20"/>
           <w:szCs w:val="20"/>
         </w:rPr>
+        <w:sectPr>
+          <w:headerReference w:type="default" r:id="rId14"/>
+          <w:footerReference w:type="default" r:id="rId15"/>
+          <w:pgSz w:w="12240" w:h="15840" w:code="1"/>
+          <w:pgMar w:top="1440" w:right="1296" w:bottom="1008" w:left="1296" w:header="1008" w:footer="720" w:gutter="0"/>
+          <w:cols w:space="720"/>
+          <w:docGrid w:linePitch="360"/>
+        </w:sectPr>
       </w:pPr>
       <w:r>
         <w:rPr>
@@ -2772,7 +2854,7 @@
                     </pic:cNvPicPr>
                   </pic:nvPicPr>
                   <pic:blipFill>
-                    <a:blip r:embed="rId14">
+                    <a:blip r:embed="rId16">
                       <a:extLst>
                         <a:ext uri="{28A0092B-C50C-407E-A947-70E740481C1C}">
                           <a14:useLocalDpi xmlns:a14="http://schemas.microsoft.com/office/drawing/2010/main" val="0"/>
@@ -2804,9 +2886,272 @@
         </w:drawing>
       </w:r>
     </w:p>
+    <w:p>
+      <w:pPr>
+        <w:rPr>
+          <w:rFonts w:ascii="Verdana" w:hAnsi="Verdana"/>
+          <w:sz w:val="20"/>
+          <w:szCs w:val="20"/>
+        </w:rPr>
+      </w:pPr>
+    </w:p>
+    <w:p>
+      <w:pPr>
+        <w:rPr>
+          <w:rFonts w:ascii="Verdana" w:hAnsi="Verdana"/>
+          <w:sz w:val="20"/>
+          <w:szCs w:val="20"/>
+        </w:rPr>
+      </w:pPr>
+      <w:r>
+        <w:rPr>
+          <w:rFonts w:ascii="Verdana" w:hAnsi="Verdana"/>
+          <w:sz w:val="20"/>
+          <w:szCs w:val="20"/>
+        </w:rPr>
+        <w:drawing>
+          <wp:inline distT="0" distB="0" distL="0" distR="0" wp14:anchorId="74E3C836" wp14:editId="1C7E309E">
+            <wp:extent cx="6162294" cy="4911508"/>
+            <wp:effectExtent l="0" t="0" r="0" b="3810"/>
+            <wp:docPr id="831427544" name="Picture 1" descr="A diagram of a computer&#10;&#10;Description automatically generated"/>
+            <wp:cNvGraphicFramePr>
+              <a:graphicFrameLocks xmlns:a="http://schemas.openxmlformats.org/drawingml/2006/main" noChangeAspect="1"/>
+            </wp:cNvGraphicFramePr>
+            <a:graphic xmlns:a="http://schemas.openxmlformats.org/drawingml/2006/main">
+              <a:graphicData uri="http://schemas.openxmlformats.org/drawingml/2006/picture">
+                <pic:pic xmlns:pic="http://schemas.openxmlformats.org/drawingml/2006/picture">
+                  <pic:nvPicPr>
+                    <pic:cNvPr id="831427544" name="Picture 1" descr="A diagram of a computer&#10;&#10;Description automatically generated"/>
+                    <pic:cNvPicPr/>
+                  </pic:nvPicPr>
+                  <pic:blipFill>
+                    <a:blip r:embed="rId17"/>
+                    <a:stretch>
+                      <a:fillRect/>
+                    </a:stretch>
+                  </pic:blipFill>
+                  <pic:spPr>
+                    <a:xfrm>
+                      <a:off x="0" y="0"/>
+                      <a:ext cx="6184564" cy="4929258"/>
+                    </a:xfrm>
+                    <a:prstGeom prst="rect">
+                      <a:avLst/>
+                    </a:prstGeom>
+                  </pic:spPr>
+                </pic:pic>
+              </a:graphicData>
+            </a:graphic>
+          </wp:inline>
+        </w:drawing>
+      </w:r>
+    </w:p>
+    <w:p>
+      <w:pPr>
+        <w:jc w:val="center"/>
+        <w:rPr>
+          <w:rFonts w:ascii="Verdana" w:hAnsi="Verdana"/>
+          <w:sz w:val="20"/>
+          <w:szCs w:val="20"/>
+        </w:rPr>
+      </w:pPr>
+    </w:p>
+    <w:p>
+      <w:pPr>
+        <w:jc w:val="center"/>
+        <w:rPr>
+          <w:rFonts w:ascii="Verdana" w:hAnsi="Verdana"/>
+          <w:sz w:val="20"/>
+          <w:szCs w:val="20"/>
+        </w:rPr>
+      </w:pPr>
+      <w:r>
+        <w:rPr>
+          <w:rFonts w:ascii="Verdana" w:hAnsi="Verdana"/>
+          <w:sz w:val="20"/>
+          <w:szCs w:val="20"/>
+        </w:rPr>
+        <w:t>Figure 3</w:t>
+      </w:r>
+      <w:r>
+        <w:rPr>
+          <w:rFonts w:ascii="Verdana" w:hAnsi="Verdana"/>
+          <w:sz w:val="20"/>
+          <w:szCs w:val="20"/>
+        </w:rPr>
+        <w:t>.</w:t>
+      </w:r>
+      <w:r>
+        <w:rPr>
+          <w:rFonts w:ascii="Verdana" w:hAnsi="Verdana"/>
+          <w:sz w:val="20"/>
+          <w:szCs w:val="20"/>
+        </w:rPr>
+        <w:t xml:space="preserve"> </w:t>
+      </w:r>
+      <w:r>
+        <w:rPr>
+          <w:rFonts w:ascii="Verdana" w:hAnsi="Verdana"/>
+          <w:sz w:val="20"/>
+          <w:szCs w:val="20"/>
+        </w:rPr>
+        <w:t xml:space="preserve"> </w:t>
+      </w:r>
+      <w:r>
+        <w:rPr>
+          <w:rFonts w:ascii="Verdana" w:hAnsi="Verdana"/>
+          <w:sz w:val="20"/>
+          <w:szCs w:val="20"/>
+        </w:rPr>
+        <w:t>Sprinkler Controller Functional Block Diagram</w:t>
+      </w:r>
+    </w:p>
+    <w:p>
+      <w:pPr>
+        <w:rPr>
+          <w:rFonts w:ascii="Verdana" w:hAnsi="Verdana"/>
+          <w:sz w:val="20"/>
+          <w:szCs w:val="20"/>
+        </w:rPr>
+      </w:pPr>
+      <w:r>
+        <w:rPr>
+          <w:rFonts w:ascii="Verdana" w:hAnsi="Verdana"/>
+          <w:sz w:val="20"/>
+          <w:szCs w:val="20"/>
+        </w:rPr>
+        <w:br w:type="page"/>
+      </w:r>
+    </w:p>
+    <w:p>
+      <w:pPr>
+        <w:rPr>
+          <w:rFonts w:ascii="Verdana" w:hAnsi="Verdana"/>
+          <w:sz w:val="20"/>
+          <w:szCs w:val="20"/>
+        </w:rPr>
+      </w:pPr>
+    </w:p>
+    <w:p>
+      <w:pPr>
+        <w:rPr>
+          <w:rFonts w:ascii="Verdana" w:hAnsi="Verdana"/>
+          <w:sz w:val="20"/>
+          <w:szCs w:val="20"/>
+        </w:rPr>
+      </w:pPr>
+      <w:r>
+        <w:rPr>
+          <w:rFonts w:ascii="Verdana" w:hAnsi="Verdana"/>
+          <w:sz w:val="20"/>
+          <w:szCs w:val="20"/>
+        </w:rPr>
+        <w:drawing>
+          <wp:inline distT="0" distB="0" distL="0" distR="0" wp14:anchorId="102D5885" wp14:editId="02917ACC">
+            <wp:extent cx="6126480" cy="4977130"/>
+            <wp:effectExtent l="0" t="0" r="7620" b="0"/>
+            <wp:docPr id="1862438437" name="Picture 1" descr="A diagram of a wiring diagram&#10;&#10;Description automatically generated"/>
+            <wp:cNvGraphicFramePr>
+              <a:graphicFrameLocks xmlns:a="http://schemas.openxmlformats.org/drawingml/2006/main" noChangeAspect="1"/>
+            </wp:cNvGraphicFramePr>
+            <a:graphic xmlns:a="http://schemas.openxmlformats.org/drawingml/2006/main">
+              <a:graphicData uri="http://schemas.openxmlformats.org/drawingml/2006/picture">
+                <pic:pic xmlns:pic="http://schemas.openxmlformats.org/drawingml/2006/picture">
+                  <pic:nvPicPr>
+                    <pic:cNvPr id="1862438437" name="Picture 1" descr="A diagram of a wiring diagram&#10;&#10;Description automatically generated"/>
+                    <pic:cNvPicPr/>
+                  </pic:nvPicPr>
+                  <pic:blipFill>
+                    <a:blip r:embed="rId18"/>
+                    <a:stretch>
+                      <a:fillRect/>
+                    </a:stretch>
+                  </pic:blipFill>
+                  <pic:spPr>
+                    <a:xfrm>
+                      <a:off x="0" y="0"/>
+                      <a:ext cx="6126480" cy="4977130"/>
+                    </a:xfrm>
+                    <a:prstGeom prst="rect">
+                      <a:avLst/>
+                    </a:prstGeom>
+                  </pic:spPr>
+                </pic:pic>
+              </a:graphicData>
+            </a:graphic>
+          </wp:inline>
+        </w:drawing>
+      </w:r>
+    </w:p>
+    <w:p>
+      <w:pPr>
+        <w:rPr>
+          <w:rFonts w:ascii="Verdana" w:hAnsi="Verdana"/>
+          <w:sz w:val="20"/>
+          <w:szCs w:val="20"/>
+        </w:rPr>
+      </w:pPr>
+    </w:p>
+    <w:p>
+      <w:pPr>
+        <w:jc w:val="center"/>
+        <w:rPr>
+          <w:rFonts w:ascii="Verdana" w:hAnsi="Verdana"/>
+          <w:sz w:val="20"/>
+          <w:szCs w:val="20"/>
+        </w:rPr>
+      </w:pPr>
+      <w:r>
+        <w:rPr>
+          <w:rFonts w:ascii="Verdana" w:hAnsi="Verdana"/>
+          <w:sz w:val="20"/>
+          <w:szCs w:val="20"/>
+        </w:rPr>
+        <w:t xml:space="preserve">Figure </w:t>
+      </w:r>
+      <w:r>
+        <w:rPr>
+          <w:rFonts w:ascii="Verdana" w:hAnsi="Verdana"/>
+          <w:sz w:val="20"/>
+          <w:szCs w:val="20"/>
+        </w:rPr>
+        <w:t>4</w:t>
+      </w:r>
+      <w:r>
+        <w:rPr>
+          <w:rFonts w:ascii="Verdana" w:hAnsi="Verdana"/>
+          <w:sz w:val="20"/>
+          <w:szCs w:val="20"/>
+        </w:rPr>
+        <w:t xml:space="preserve">.  </w:t>
+      </w:r>
+      <w:r>
+        <w:rPr>
+          <w:rFonts w:ascii="Verdana" w:hAnsi="Verdana"/>
+          <w:sz w:val="20"/>
+          <w:szCs w:val="20"/>
+        </w:rPr>
+        <w:t xml:space="preserve">Sprinkler Controller </w:t>
+      </w:r>
+      <w:r>
+        <w:rPr>
+          <w:rFonts w:ascii="Verdana" w:hAnsi="Verdana"/>
+          <w:sz w:val="20"/>
+          <w:szCs w:val="20"/>
+        </w:rPr>
+        <w:t>Wiring Diagram.</w:t>
+      </w:r>
+    </w:p>
+    <w:p>
+      <w:pPr>
+        <w:rPr>
+          <w:rFonts w:ascii="Verdana" w:hAnsi="Verdana"/>
+          <w:sz w:val="20"/>
+          <w:szCs w:val="20"/>
+        </w:rPr>
+      </w:pPr>
+    </w:p>
     <w:sectPr>
-      <w:headerReference w:type="default" r:id="rId15"/>
-      <w:footerReference w:type="default" r:id="rId16"/>
       <w:pgSz w:w="12240" w:h="15840" w:code="1"/>
       <w:pgMar w:top="1440" w:right="1296" w:bottom="1008" w:left="1296" w:header="1008" w:footer="720" w:gutter="0"/>
       <w:cols w:space="720"/>

</xml_diff>